<commit_message>
Stuff for the stuff
</commit_message>
<xml_diff>
--- a/may 23 occ/my work/task 1/analysis.docx
+++ b/may 23 occ/my work/task 1/analysis.docx
@@ -6,14 +6,33 @@
       <w:pPr>
         <w:pStyle w:val="Heading1"/>
       </w:pPr>
-      <w:bookmarkStart w:id="0" w:name="_Toc188357578"/>
+      <w:bookmarkStart w:id="0" w:name="_Toc188527148"/>
+      <w:r>
+        <w:t>Proposal for health advice group</w:t>
+      </w:r>
+      <w:bookmarkEnd w:id="0"/>
+    </w:p>
+    <w:p>
+      <w:pPr>
+        <w:pStyle w:val="Heading1"/>
+      </w:pPr>
+      <w:bookmarkStart w:id="1" w:name="_Toc188527149"/>
       <w:r>
         <w:t>Contents Page</w:t>
       </w:r>
-      <w:bookmarkEnd w:id="0"/>
+      <w:bookmarkEnd w:id="1"/>
     </w:p>
     <w:sdt>
       <w:sdtPr>
+        <w:rPr>
+          <w:rFonts w:asciiTheme="minorHAnsi" w:eastAsiaTheme="minorHAnsi" w:hAnsiTheme="minorHAnsi" w:cstheme="minorBidi"/>
+          <w:color w:val="auto"/>
+          <w:kern w:val="2"/>
+          <w:sz w:val="24"/>
+          <w:szCs w:val="24"/>
+          <w:lang w:eastAsia="en-US"/>
+          <w14:ligatures w14:val="standardContextual"/>
+        </w:rPr>
         <w:id w:val="435178502"/>
         <w:docPartObj>
           <w:docPartGallery w:val="Table of Contents"/>
@@ -22,15 +41,8 @@
       </w:sdtPr>
       <w:sdtEndPr>
         <w:rPr>
-          <w:rFonts w:asciiTheme="minorHAnsi" w:eastAsiaTheme="minorHAnsi" w:hAnsiTheme="minorHAnsi" w:cstheme="minorBidi"/>
           <w:b/>
           <w:bCs/>
-          <w:color w:val="auto"/>
-          <w:kern w:val="2"/>
-          <w:sz w:val="24"/>
-          <w:szCs w:val="24"/>
-          <w:lang w:eastAsia="en-US"/>
-          <w14:ligatures w14:val="standardContextual"/>
         </w:rPr>
       </w:sdtEndPr>
       <w:sdtContent>
@@ -49,7 +61,9 @@
               <w:tab w:val="right" w:leader="dot" w:pos="9016"/>
             </w:tabs>
             <w:rPr>
+              <w:rFonts w:eastAsiaTheme="minorEastAsia"/>
               <w:noProof/>
+              <w:lang w:eastAsia="en-GB"/>
             </w:rPr>
           </w:pPr>
           <w:r>
@@ -61,13 +75,13 @@
           <w:r>
             <w:fldChar w:fldCharType="separate"/>
           </w:r>
-          <w:hyperlink w:anchor="_Toc188357578" w:history="1">
+          <w:hyperlink w:anchor="_Toc188527148" w:history="1">
             <w:r>
               <w:rPr>
                 <w:rStyle w:val="Hyperlink"/>
                 <w:noProof/>
               </w:rPr>
-              <w:t>Contents Page</w:t>
+              <w:t>Proposal for health advice group</w:t>
             </w:r>
             <w:r>
               <w:rPr>
@@ -88,7 +102,7 @@
                 <w:noProof/>
                 <w:webHidden/>
               </w:rPr>
-              <w:instrText xml:space="preserve"> PAGEREF _Toc188357578 \h </w:instrText>
+              <w:instrText xml:space="preserve"> PAGEREF _Toc188527148 \h </w:instrText>
             </w:r>
             <w:r>
               <w:rPr>
@@ -126,16 +140,18 @@
               <w:tab w:val="right" w:leader="dot" w:pos="9016"/>
             </w:tabs>
             <w:rPr>
+              <w:rFonts w:eastAsiaTheme="minorEastAsia"/>
               <w:noProof/>
+              <w:lang w:eastAsia="en-GB"/>
             </w:rPr>
           </w:pPr>
-          <w:hyperlink w:anchor="_Toc188357579" w:history="1">
+          <w:hyperlink w:anchor="_Toc188527149" w:history="1">
             <w:r>
               <w:rPr>
                 <w:rStyle w:val="Hyperlink"/>
                 <w:noProof/>
               </w:rPr>
-              <w:t>Organisation Overview</w:t>
+              <w:t>Contents Page</w:t>
             </w:r>
             <w:r>
               <w:rPr>
@@ -156,7 +172,7 @@
                 <w:noProof/>
                 <w:webHidden/>
               </w:rPr>
-              <w:instrText xml:space="preserve"> PAGEREF _Toc188357579 \h </w:instrText>
+              <w:instrText xml:space="preserve"> PAGEREF _Toc188527149 \h </w:instrText>
             </w:r>
             <w:r>
               <w:rPr>
@@ -176,7 +192,7 @@
                 <w:noProof/>
                 <w:webHidden/>
               </w:rPr>
-              <w:t>2</w:t>
+              <w:t>1</w:t>
             </w:r>
             <w:r>
               <w:rPr>
@@ -194,15 +210,87 @@
               <w:tab w:val="right" w:leader="dot" w:pos="9016"/>
             </w:tabs>
             <w:rPr>
+              <w:rFonts w:eastAsiaTheme="minorEastAsia"/>
               <w:noProof/>
+              <w:lang w:eastAsia="en-GB"/>
             </w:rPr>
           </w:pPr>
-          <w:hyperlink w:anchor="_Toc188357580" w:history="1">
+          <w:hyperlink w:anchor="_Toc188527150" w:history="1">
             <w:r>
               <w:rPr>
                 <w:rStyle w:val="Hyperlink"/>
                 <w:noProof/>
               </w:rPr>
+              <w:t>Organisation Overview</w:t>
+            </w:r>
+            <w:r>
+              <w:rPr>
+                <w:noProof/>
+                <w:webHidden/>
+              </w:rPr>
+              <w:tab/>
+            </w:r>
+            <w:r>
+              <w:rPr>
+                <w:noProof/>
+                <w:webHidden/>
+              </w:rPr>
+              <w:fldChar w:fldCharType="begin"/>
+            </w:r>
+            <w:r>
+              <w:rPr>
+                <w:noProof/>
+                <w:webHidden/>
+              </w:rPr>
+              <w:instrText xml:space="preserve"> PAGEREF _Toc188527150 \h </w:instrText>
+            </w:r>
+            <w:r>
+              <w:rPr>
+                <w:noProof/>
+                <w:webHidden/>
+              </w:rPr>
+            </w:r>
+            <w:r>
+              <w:rPr>
+                <w:noProof/>
+                <w:webHidden/>
+              </w:rPr>
+              <w:fldChar w:fldCharType="separate"/>
+            </w:r>
+            <w:r>
+              <w:rPr>
+                <w:noProof/>
+                <w:webHidden/>
+              </w:rPr>
+              <w:t>2</w:t>
+            </w:r>
+            <w:r>
+              <w:rPr>
+                <w:noProof/>
+                <w:webHidden/>
+              </w:rPr>
+              <w:fldChar w:fldCharType="end"/>
+            </w:r>
+          </w:hyperlink>
+        </w:p>
+        <w:p>
+          <w:pPr>
+            <w:pStyle w:val="TOC1"/>
+            <w:tabs>
+              <w:tab w:val="right" w:leader="dot" w:pos="9016"/>
+            </w:tabs>
+            <w:rPr>
+              <w:rFonts w:eastAsiaTheme="minorEastAsia"/>
+              <w:noProof/>
+              <w:lang w:eastAsia="en-GB"/>
+            </w:rPr>
+          </w:pPr>
+          <w:hyperlink w:anchor="_Toc188527151" w:history="1">
+            <w:r>
+              <w:rPr>
+                <w:rStyle w:val="Hyperlink"/>
+                <w:noProof/>
+              </w:rPr>
               <w:t>Problem Overview</w:t>
             </w:r>
             <w:r>
@@ -224,7 +312,7 @@
                 <w:noProof/>
                 <w:webHidden/>
               </w:rPr>
-              <w:instrText xml:space="preserve"> PAGEREF _Toc188357580 \h </w:instrText>
+              <w:instrText xml:space="preserve"> PAGEREF _Toc188527151 \h </w:instrText>
             </w:r>
             <w:r>
               <w:rPr>
@@ -245,6 +333,776 @@
                 <w:webHidden/>
               </w:rPr>
               <w:t>2</w:t>
+            </w:r>
+            <w:r>
+              <w:rPr>
+                <w:noProof/>
+                <w:webHidden/>
+              </w:rPr>
+              <w:fldChar w:fldCharType="end"/>
+            </w:r>
+          </w:hyperlink>
+        </w:p>
+        <w:p>
+          <w:pPr>
+            <w:pStyle w:val="TOC1"/>
+            <w:tabs>
+              <w:tab w:val="right" w:leader="dot" w:pos="9016"/>
+            </w:tabs>
+            <w:rPr>
+              <w:rFonts w:eastAsiaTheme="minorEastAsia"/>
+              <w:noProof/>
+              <w:lang w:eastAsia="en-GB"/>
+            </w:rPr>
+          </w:pPr>
+          <w:hyperlink w:anchor="_Toc188527152" w:history="1">
+            <w:r>
+              <w:rPr>
+                <w:rStyle w:val="Hyperlink"/>
+                <w:noProof/>
+              </w:rPr>
+              <w:t>User Groups</w:t>
+            </w:r>
+            <w:r>
+              <w:rPr>
+                <w:noProof/>
+                <w:webHidden/>
+              </w:rPr>
+              <w:tab/>
+            </w:r>
+            <w:r>
+              <w:rPr>
+                <w:noProof/>
+                <w:webHidden/>
+              </w:rPr>
+              <w:fldChar w:fldCharType="begin"/>
+            </w:r>
+            <w:r>
+              <w:rPr>
+                <w:noProof/>
+                <w:webHidden/>
+              </w:rPr>
+              <w:instrText xml:space="preserve"> PAGEREF _Toc188527152 \h </w:instrText>
+            </w:r>
+            <w:r>
+              <w:rPr>
+                <w:noProof/>
+                <w:webHidden/>
+              </w:rPr>
+            </w:r>
+            <w:r>
+              <w:rPr>
+                <w:noProof/>
+                <w:webHidden/>
+              </w:rPr>
+              <w:fldChar w:fldCharType="separate"/>
+            </w:r>
+            <w:r>
+              <w:rPr>
+                <w:noProof/>
+                <w:webHidden/>
+              </w:rPr>
+              <w:t>3</w:t>
+            </w:r>
+            <w:r>
+              <w:rPr>
+                <w:noProof/>
+                <w:webHidden/>
+              </w:rPr>
+              <w:fldChar w:fldCharType="end"/>
+            </w:r>
+          </w:hyperlink>
+        </w:p>
+        <w:p>
+          <w:pPr>
+            <w:pStyle w:val="TOC1"/>
+            <w:tabs>
+              <w:tab w:val="right" w:leader="dot" w:pos="9016"/>
+            </w:tabs>
+            <w:rPr>
+              <w:rFonts w:eastAsiaTheme="minorEastAsia"/>
+              <w:noProof/>
+              <w:lang w:eastAsia="en-GB"/>
+            </w:rPr>
+          </w:pPr>
+          <w:hyperlink w:anchor="_Toc188527153" w:history="1">
+            <w:r>
+              <w:rPr>
+                <w:rStyle w:val="Hyperlink"/>
+                <w:noProof/>
+              </w:rPr>
+              <w:t>Empathy Map</w:t>
+            </w:r>
+            <w:r>
+              <w:rPr>
+                <w:noProof/>
+                <w:webHidden/>
+              </w:rPr>
+              <w:tab/>
+            </w:r>
+            <w:r>
+              <w:rPr>
+                <w:noProof/>
+                <w:webHidden/>
+              </w:rPr>
+              <w:fldChar w:fldCharType="begin"/>
+            </w:r>
+            <w:r>
+              <w:rPr>
+                <w:noProof/>
+                <w:webHidden/>
+              </w:rPr>
+              <w:instrText xml:space="preserve"> PAGEREF _Toc188527153 \h </w:instrText>
+            </w:r>
+            <w:r>
+              <w:rPr>
+                <w:noProof/>
+                <w:webHidden/>
+              </w:rPr>
+            </w:r>
+            <w:r>
+              <w:rPr>
+                <w:noProof/>
+                <w:webHidden/>
+              </w:rPr>
+              <w:fldChar w:fldCharType="separate"/>
+            </w:r>
+            <w:r>
+              <w:rPr>
+                <w:noProof/>
+                <w:webHidden/>
+              </w:rPr>
+              <w:t>3</w:t>
+            </w:r>
+            <w:r>
+              <w:rPr>
+                <w:noProof/>
+                <w:webHidden/>
+              </w:rPr>
+              <w:fldChar w:fldCharType="end"/>
+            </w:r>
+          </w:hyperlink>
+        </w:p>
+        <w:p>
+          <w:pPr>
+            <w:pStyle w:val="TOC1"/>
+            <w:tabs>
+              <w:tab w:val="right" w:leader="dot" w:pos="9016"/>
+            </w:tabs>
+            <w:rPr>
+              <w:rFonts w:eastAsiaTheme="minorEastAsia"/>
+              <w:noProof/>
+              <w:lang w:eastAsia="en-GB"/>
+            </w:rPr>
+          </w:pPr>
+          <w:hyperlink w:anchor="_Toc188527154" w:history="1">
+            <w:r>
+              <w:rPr>
+                <w:rStyle w:val="Hyperlink"/>
+                <w:noProof/>
+              </w:rPr>
+              <w:t>User Stories</w:t>
+            </w:r>
+            <w:r>
+              <w:rPr>
+                <w:noProof/>
+                <w:webHidden/>
+              </w:rPr>
+              <w:tab/>
+            </w:r>
+            <w:r>
+              <w:rPr>
+                <w:noProof/>
+                <w:webHidden/>
+              </w:rPr>
+              <w:fldChar w:fldCharType="begin"/>
+            </w:r>
+            <w:r>
+              <w:rPr>
+                <w:noProof/>
+                <w:webHidden/>
+              </w:rPr>
+              <w:instrText xml:space="preserve"> PAGEREF _Toc188527154 \h </w:instrText>
+            </w:r>
+            <w:r>
+              <w:rPr>
+                <w:noProof/>
+                <w:webHidden/>
+              </w:rPr>
+            </w:r>
+            <w:r>
+              <w:rPr>
+                <w:noProof/>
+                <w:webHidden/>
+              </w:rPr>
+              <w:fldChar w:fldCharType="separate"/>
+            </w:r>
+            <w:r>
+              <w:rPr>
+                <w:noProof/>
+                <w:webHidden/>
+              </w:rPr>
+              <w:t>3</w:t>
+            </w:r>
+            <w:r>
+              <w:rPr>
+                <w:noProof/>
+                <w:webHidden/>
+              </w:rPr>
+              <w:fldChar w:fldCharType="end"/>
+            </w:r>
+          </w:hyperlink>
+        </w:p>
+        <w:p>
+          <w:pPr>
+            <w:pStyle w:val="TOC1"/>
+            <w:tabs>
+              <w:tab w:val="right" w:leader="dot" w:pos="9016"/>
+            </w:tabs>
+            <w:rPr>
+              <w:rFonts w:eastAsiaTheme="minorEastAsia"/>
+              <w:noProof/>
+              <w:lang w:eastAsia="en-GB"/>
+            </w:rPr>
+          </w:pPr>
+          <w:hyperlink w:anchor="_Toc188527155" w:history="1">
+            <w:r>
+              <w:rPr>
+                <w:rStyle w:val="Hyperlink"/>
+                <w:noProof/>
+              </w:rPr>
+              <w:t>Laws, Legislation and Guidance</w:t>
+            </w:r>
+            <w:r>
+              <w:rPr>
+                <w:noProof/>
+                <w:webHidden/>
+              </w:rPr>
+              <w:tab/>
+            </w:r>
+            <w:r>
+              <w:rPr>
+                <w:noProof/>
+                <w:webHidden/>
+              </w:rPr>
+              <w:fldChar w:fldCharType="begin"/>
+            </w:r>
+            <w:r>
+              <w:rPr>
+                <w:noProof/>
+                <w:webHidden/>
+              </w:rPr>
+              <w:instrText xml:space="preserve"> PAGEREF _Toc188527155 \h </w:instrText>
+            </w:r>
+            <w:r>
+              <w:rPr>
+                <w:noProof/>
+                <w:webHidden/>
+              </w:rPr>
+            </w:r>
+            <w:r>
+              <w:rPr>
+                <w:noProof/>
+                <w:webHidden/>
+              </w:rPr>
+              <w:fldChar w:fldCharType="separate"/>
+            </w:r>
+            <w:r>
+              <w:rPr>
+                <w:noProof/>
+                <w:webHidden/>
+              </w:rPr>
+              <w:t>3</w:t>
+            </w:r>
+            <w:r>
+              <w:rPr>
+                <w:noProof/>
+                <w:webHidden/>
+              </w:rPr>
+              <w:fldChar w:fldCharType="end"/>
+            </w:r>
+          </w:hyperlink>
+        </w:p>
+        <w:p>
+          <w:pPr>
+            <w:pStyle w:val="TOC1"/>
+            <w:tabs>
+              <w:tab w:val="right" w:leader="dot" w:pos="9016"/>
+            </w:tabs>
+            <w:rPr>
+              <w:rFonts w:eastAsiaTheme="minorEastAsia"/>
+              <w:noProof/>
+              <w:lang w:eastAsia="en-GB"/>
+            </w:rPr>
+          </w:pPr>
+          <w:hyperlink w:anchor="_Toc188527156" w:history="1">
+            <w:r>
+              <w:rPr>
+                <w:rStyle w:val="Hyperlink"/>
+                <w:noProof/>
+              </w:rPr>
+              <w:t>Alternative Systems</w:t>
+            </w:r>
+            <w:r>
+              <w:rPr>
+                <w:noProof/>
+                <w:webHidden/>
+              </w:rPr>
+              <w:tab/>
+            </w:r>
+            <w:r>
+              <w:rPr>
+                <w:noProof/>
+                <w:webHidden/>
+              </w:rPr>
+              <w:fldChar w:fldCharType="begin"/>
+            </w:r>
+            <w:r>
+              <w:rPr>
+                <w:noProof/>
+                <w:webHidden/>
+              </w:rPr>
+              <w:instrText xml:space="preserve"> PAGEREF _Toc188527156 \h </w:instrText>
+            </w:r>
+            <w:r>
+              <w:rPr>
+                <w:noProof/>
+                <w:webHidden/>
+              </w:rPr>
+            </w:r>
+            <w:r>
+              <w:rPr>
+                <w:noProof/>
+                <w:webHidden/>
+              </w:rPr>
+              <w:fldChar w:fldCharType="separate"/>
+            </w:r>
+            <w:r>
+              <w:rPr>
+                <w:noProof/>
+                <w:webHidden/>
+              </w:rPr>
+              <w:t>3</w:t>
+            </w:r>
+            <w:r>
+              <w:rPr>
+                <w:noProof/>
+                <w:webHidden/>
+              </w:rPr>
+              <w:fldChar w:fldCharType="end"/>
+            </w:r>
+          </w:hyperlink>
+        </w:p>
+        <w:p>
+          <w:pPr>
+            <w:pStyle w:val="TOC1"/>
+            <w:tabs>
+              <w:tab w:val="right" w:leader="dot" w:pos="9016"/>
+            </w:tabs>
+            <w:rPr>
+              <w:rFonts w:eastAsiaTheme="minorEastAsia"/>
+              <w:noProof/>
+              <w:lang w:eastAsia="en-GB"/>
+            </w:rPr>
+          </w:pPr>
+          <w:hyperlink w:anchor="_Toc188527157" w:history="1">
+            <w:r>
+              <w:rPr>
+                <w:rStyle w:val="Hyperlink"/>
+                <w:noProof/>
+              </w:rPr>
+              <w:t>Risks</w:t>
+            </w:r>
+            <w:r>
+              <w:rPr>
+                <w:noProof/>
+                <w:webHidden/>
+              </w:rPr>
+              <w:tab/>
+            </w:r>
+            <w:r>
+              <w:rPr>
+                <w:noProof/>
+                <w:webHidden/>
+              </w:rPr>
+              <w:fldChar w:fldCharType="begin"/>
+            </w:r>
+            <w:r>
+              <w:rPr>
+                <w:noProof/>
+                <w:webHidden/>
+              </w:rPr>
+              <w:instrText xml:space="preserve"> PAGEREF _Toc188527157 \h </w:instrText>
+            </w:r>
+            <w:r>
+              <w:rPr>
+                <w:noProof/>
+                <w:webHidden/>
+              </w:rPr>
+            </w:r>
+            <w:r>
+              <w:rPr>
+                <w:noProof/>
+                <w:webHidden/>
+              </w:rPr>
+              <w:fldChar w:fldCharType="separate"/>
+            </w:r>
+            <w:r>
+              <w:rPr>
+                <w:noProof/>
+                <w:webHidden/>
+              </w:rPr>
+              <w:t>4</w:t>
+            </w:r>
+            <w:r>
+              <w:rPr>
+                <w:noProof/>
+                <w:webHidden/>
+              </w:rPr>
+              <w:fldChar w:fldCharType="end"/>
+            </w:r>
+          </w:hyperlink>
+        </w:p>
+        <w:p>
+          <w:pPr>
+            <w:pStyle w:val="TOC1"/>
+            <w:tabs>
+              <w:tab w:val="right" w:leader="dot" w:pos="9016"/>
+            </w:tabs>
+            <w:rPr>
+              <w:rFonts w:eastAsiaTheme="minorEastAsia"/>
+              <w:noProof/>
+              <w:lang w:eastAsia="en-GB"/>
+            </w:rPr>
+          </w:pPr>
+          <w:hyperlink w:anchor="_Toc188527158" w:history="1">
+            <w:r>
+              <w:rPr>
+                <w:rStyle w:val="Hyperlink"/>
+                <w:noProof/>
+              </w:rPr>
+              <w:t>Decomposition Diagram</w:t>
+            </w:r>
+            <w:r>
+              <w:rPr>
+                <w:noProof/>
+                <w:webHidden/>
+              </w:rPr>
+              <w:tab/>
+            </w:r>
+            <w:r>
+              <w:rPr>
+                <w:noProof/>
+                <w:webHidden/>
+              </w:rPr>
+              <w:fldChar w:fldCharType="begin"/>
+            </w:r>
+            <w:r>
+              <w:rPr>
+                <w:noProof/>
+                <w:webHidden/>
+              </w:rPr>
+              <w:instrText xml:space="preserve"> PAGEREF _Toc188527158 \h </w:instrText>
+            </w:r>
+            <w:r>
+              <w:rPr>
+                <w:noProof/>
+                <w:webHidden/>
+              </w:rPr>
+            </w:r>
+            <w:r>
+              <w:rPr>
+                <w:noProof/>
+                <w:webHidden/>
+              </w:rPr>
+              <w:fldChar w:fldCharType="separate"/>
+            </w:r>
+            <w:r>
+              <w:rPr>
+                <w:noProof/>
+                <w:webHidden/>
+              </w:rPr>
+              <w:t>4</w:t>
+            </w:r>
+            <w:r>
+              <w:rPr>
+                <w:noProof/>
+                <w:webHidden/>
+              </w:rPr>
+              <w:fldChar w:fldCharType="end"/>
+            </w:r>
+          </w:hyperlink>
+        </w:p>
+        <w:p>
+          <w:pPr>
+            <w:pStyle w:val="TOC1"/>
+            <w:tabs>
+              <w:tab w:val="right" w:leader="dot" w:pos="9016"/>
+            </w:tabs>
+            <w:rPr>
+              <w:rFonts w:eastAsiaTheme="minorEastAsia"/>
+              <w:noProof/>
+              <w:lang w:eastAsia="en-GB"/>
+            </w:rPr>
+          </w:pPr>
+          <w:hyperlink w:anchor="_Toc188527159" w:history="1">
+            <w:r>
+              <w:rPr>
+                <w:rStyle w:val="Hyperlink"/>
+                <w:noProof/>
+              </w:rPr>
+              <w:t>User acceptance criteria</w:t>
+            </w:r>
+            <w:r>
+              <w:rPr>
+                <w:noProof/>
+                <w:webHidden/>
+              </w:rPr>
+              <w:tab/>
+            </w:r>
+            <w:r>
+              <w:rPr>
+                <w:noProof/>
+                <w:webHidden/>
+              </w:rPr>
+              <w:fldChar w:fldCharType="begin"/>
+            </w:r>
+            <w:r>
+              <w:rPr>
+                <w:noProof/>
+                <w:webHidden/>
+              </w:rPr>
+              <w:instrText xml:space="preserve"> PAGEREF _Toc188527159 \h </w:instrText>
+            </w:r>
+            <w:r>
+              <w:rPr>
+                <w:noProof/>
+                <w:webHidden/>
+              </w:rPr>
+            </w:r>
+            <w:r>
+              <w:rPr>
+                <w:noProof/>
+                <w:webHidden/>
+              </w:rPr>
+              <w:fldChar w:fldCharType="separate"/>
+            </w:r>
+            <w:r>
+              <w:rPr>
+                <w:noProof/>
+                <w:webHidden/>
+              </w:rPr>
+              <w:t>4</w:t>
+            </w:r>
+            <w:r>
+              <w:rPr>
+                <w:noProof/>
+                <w:webHidden/>
+              </w:rPr>
+              <w:fldChar w:fldCharType="end"/>
+            </w:r>
+          </w:hyperlink>
+        </w:p>
+        <w:p>
+          <w:pPr>
+            <w:pStyle w:val="TOC1"/>
+            <w:tabs>
+              <w:tab w:val="right" w:leader="dot" w:pos="9016"/>
+            </w:tabs>
+            <w:rPr>
+              <w:rFonts w:eastAsiaTheme="minorEastAsia"/>
+              <w:noProof/>
+              <w:lang w:eastAsia="en-GB"/>
+            </w:rPr>
+          </w:pPr>
+          <w:hyperlink w:anchor="_Toc188527160" w:history="1">
+            <w:r>
+              <w:rPr>
+                <w:rStyle w:val="Hyperlink"/>
+                <w:noProof/>
+              </w:rPr>
+              <w:t>What a group of users needs the service to do for them to use it.</w:t>
+            </w:r>
+            <w:r>
+              <w:rPr>
+                <w:noProof/>
+                <w:webHidden/>
+              </w:rPr>
+              <w:tab/>
+            </w:r>
+            <w:r>
+              <w:rPr>
+                <w:noProof/>
+                <w:webHidden/>
+              </w:rPr>
+              <w:fldChar w:fldCharType="begin"/>
+            </w:r>
+            <w:r>
+              <w:rPr>
+                <w:noProof/>
+                <w:webHidden/>
+              </w:rPr>
+              <w:instrText xml:space="preserve"> PAGEREF _Toc188527160 \h </w:instrText>
+            </w:r>
+            <w:r>
+              <w:rPr>
+                <w:noProof/>
+                <w:webHidden/>
+              </w:rPr>
+            </w:r>
+            <w:r>
+              <w:rPr>
+                <w:noProof/>
+                <w:webHidden/>
+              </w:rPr>
+              <w:fldChar w:fldCharType="separate"/>
+            </w:r>
+            <w:r>
+              <w:rPr>
+                <w:noProof/>
+                <w:webHidden/>
+              </w:rPr>
+              <w:t>4</w:t>
+            </w:r>
+            <w:r>
+              <w:rPr>
+                <w:noProof/>
+                <w:webHidden/>
+              </w:rPr>
+              <w:fldChar w:fldCharType="end"/>
+            </w:r>
+          </w:hyperlink>
+        </w:p>
+        <w:p>
+          <w:pPr>
+            <w:pStyle w:val="TOC1"/>
+            <w:tabs>
+              <w:tab w:val="right" w:leader="dot" w:pos="9016"/>
+            </w:tabs>
+            <w:rPr>
+              <w:rFonts w:eastAsiaTheme="minorEastAsia"/>
+              <w:noProof/>
+              <w:lang w:eastAsia="en-GB"/>
+            </w:rPr>
+          </w:pPr>
+          <w:hyperlink w:anchor="_Toc188527161" w:history="1">
+            <w:r>
+              <w:rPr>
+                <w:rStyle w:val="Hyperlink"/>
+                <w:noProof/>
+              </w:rPr>
+              <w:t>Functional and non-functional requirements</w:t>
+            </w:r>
+            <w:r>
+              <w:rPr>
+                <w:noProof/>
+                <w:webHidden/>
+              </w:rPr>
+              <w:tab/>
+            </w:r>
+            <w:r>
+              <w:rPr>
+                <w:noProof/>
+                <w:webHidden/>
+              </w:rPr>
+              <w:fldChar w:fldCharType="begin"/>
+            </w:r>
+            <w:r>
+              <w:rPr>
+                <w:noProof/>
+                <w:webHidden/>
+              </w:rPr>
+              <w:instrText xml:space="preserve"> PAGEREF _Toc188527161 \h </w:instrText>
+            </w:r>
+            <w:r>
+              <w:rPr>
+                <w:noProof/>
+                <w:webHidden/>
+              </w:rPr>
+            </w:r>
+            <w:r>
+              <w:rPr>
+                <w:noProof/>
+                <w:webHidden/>
+              </w:rPr>
+              <w:fldChar w:fldCharType="separate"/>
+            </w:r>
+            <w:r>
+              <w:rPr>
+                <w:noProof/>
+                <w:webHidden/>
+              </w:rPr>
+              <w:t>4</w:t>
+            </w:r>
+            <w:r>
+              <w:rPr>
+                <w:noProof/>
+                <w:webHidden/>
+              </w:rPr>
+              <w:fldChar w:fldCharType="end"/>
+            </w:r>
+          </w:hyperlink>
+        </w:p>
+        <w:p>
+          <w:pPr>
+            <w:pStyle w:val="TOC1"/>
+            <w:tabs>
+              <w:tab w:val="right" w:leader="dot" w:pos="9016"/>
+            </w:tabs>
+            <w:rPr>
+              <w:rFonts w:eastAsiaTheme="minorEastAsia"/>
+              <w:noProof/>
+              <w:lang w:eastAsia="en-GB"/>
+            </w:rPr>
+          </w:pPr>
+          <w:hyperlink w:anchor="_Toc188527162" w:history="1">
+            <w:r>
+              <w:rPr>
+                <w:rStyle w:val="Hyperlink"/>
+                <w:noProof/>
+              </w:rPr>
+              <w:t>Key performance indicators</w:t>
+            </w:r>
+            <w:r>
+              <w:rPr>
+                <w:noProof/>
+                <w:webHidden/>
+              </w:rPr>
+              <w:tab/>
+            </w:r>
+            <w:r>
+              <w:rPr>
+                <w:noProof/>
+                <w:webHidden/>
+              </w:rPr>
+              <w:fldChar w:fldCharType="begin"/>
+            </w:r>
+            <w:r>
+              <w:rPr>
+                <w:noProof/>
+                <w:webHidden/>
+              </w:rPr>
+              <w:instrText xml:space="preserve"> PAGEREF _Toc188527162 \h </w:instrText>
+            </w:r>
+            <w:r>
+              <w:rPr>
+                <w:noProof/>
+                <w:webHidden/>
+              </w:rPr>
+            </w:r>
+            <w:r>
+              <w:rPr>
+                <w:noProof/>
+                <w:webHidden/>
+              </w:rPr>
+              <w:fldChar w:fldCharType="separate"/>
+            </w:r>
+            <w:r>
+              <w:rPr>
+                <w:noProof/>
+                <w:webHidden/>
+              </w:rPr>
+              <w:t>5</w:t>
             </w:r>
             <w:r>
               <w:rPr>
@@ -297,11 +1155,11 @@
       <w:pPr>
         <w:pStyle w:val="Heading1"/>
       </w:pPr>
-      <w:bookmarkStart w:id="1" w:name="_Toc188357579"/>
+      <w:bookmarkStart w:id="2" w:name="_Toc188527150"/>
       <w:r>
         <w:t>Organisation Overview</w:t>
       </w:r>
-      <w:bookmarkEnd w:id="1"/>
+      <w:bookmarkEnd w:id="2"/>
     </w:p>
     <w:p/>
     <w:p>
@@ -319,11 +1177,11 @@
       <w:pPr>
         <w:pStyle w:val="Heading1"/>
       </w:pPr>
-      <w:bookmarkStart w:id="2" w:name="_Toc188357580"/>
+      <w:bookmarkStart w:id="3" w:name="_Toc188527151"/>
       <w:r>
         <w:t>Problem Overview</w:t>
       </w:r>
-      <w:bookmarkEnd w:id="2"/>
+      <w:bookmarkEnd w:id="3"/>
     </w:p>
     <w:p>
       <w:r>
@@ -346,9 +1204,12 @@
       <w:pPr>
         <w:pStyle w:val="Heading1"/>
       </w:pPr>
-      <w:r>
+      <w:bookmarkStart w:id="4" w:name="_Toc188527152"/>
+      <w:r>
+        <w:lastRenderedPageBreak/>
         <w:t>User Groups</w:t>
       </w:r>
+      <w:bookmarkEnd w:id="4"/>
     </w:p>
     <w:p>
       <w:r>
@@ -364,9 +1225,11 @@
       <w:pPr>
         <w:pStyle w:val="Heading1"/>
       </w:pPr>
+      <w:bookmarkStart w:id="5" w:name="_Toc188527153"/>
       <w:r>
         <w:t>Empathy Map</w:t>
       </w:r>
+      <w:bookmarkEnd w:id="5"/>
     </w:p>
     <w:tbl>
       <w:tblPr>
@@ -389,12 +1252,14 @@
                 <w:u w:val="single"/>
               </w:rPr>
             </w:pPr>
+            <w:proofErr w:type="gramStart"/>
             <w:r>
               <w:rPr>
                 <w:u w:val="single"/>
               </w:rPr>
               <w:t>Says</w:t>
             </w:r>
+            <w:proofErr w:type="gramEnd"/>
           </w:p>
           <w:p>
             <w:pPr>
@@ -522,16 +1387,384 @@
       <w:pPr>
         <w:pStyle w:val="Heading1"/>
       </w:pPr>
+      <w:bookmarkStart w:id="6" w:name="_Toc188527154"/>
       <w:r>
         <w:lastRenderedPageBreak/>
         <w:t>User Stories</w:t>
       </w:r>
-    </w:p>
-    <w:p>
+      <w:bookmarkEnd w:id="6"/>
+    </w:p>
+    <w:p>
+      <w:r>
+        <w:rPr>
+          <w:noProof/>
+        </w:rPr>
+        <w:drawing>
+          <wp:inline distT="0" distB="0" distL="0" distR="0" wp14:anchorId="41D4580D" wp14:editId="77A1AB0E">
+            <wp:extent cx="5731510" cy="5888355"/>
+            <wp:effectExtent l="0" t="0" r="2540" b="0"/>
+            <wp:docPr id="7" name="Picture 6" descr="A screenshot of a website&#10;&#10;Description automatically generated">
+              <a:extLst xmlns:a="http://schemas.openxmlformats.org/drawingml/2006/main">
+                <a:ext uri="{FF2B5EF4-FFF2-40B4-BE49-F238E27FC236}">
+                  <a16:creationId xmlns:a16="http://schemas.microsoft.com/office/drawing/2014/main" id="{1F9E9D41-580C-D0B6-996D-91B597FB50C0}"/>
+                </a:ext>
+              </a:extLst>
+            </wp:docPr>
+            <wp:cNvGraphicFramePr>
+              <a:graphicFrameLocks xmlns:a="http://schemas.openxmlformats.org/drawingml/2006/main" noChangeAspect="1"/>
+            </wp:cNvGraphicFramePr>
+            <a:graphic xmlns:a="http://schemas.openxmlformats.org/drawingml/2006/main">
+              <a:graphicData uri="http://schemas.openxmlformats.org/drawingml/2006/picture">
+                <pic:pic xmlns:pic="http://schemas.openxmlformats.org/drawingml/2006/picture">
+                  <pic:nvPicPr>
+                    <pic:cNvPr id="7" name="Picture 6" descr="A screenshot of a website&#10;&#10;Description automatically generated">
+                      <a:extLst>
+                        <a:ext uri="{FF2B5EF4-FFF2-40B4-BE49-F238E27FC236}">
+                          <a16:creationId xmlns:a16="http://schemas.microsoft.com/office/drawing/2014/main" id="{1F9E9D41-580C-D0B6-996D-91B597FB50C0}"/>
+                        </a:ext>
+                      </a:extLst>
+                    </pic:cNvPr>
+                    <pic:cNvPicPr>
+                      <a:picLocks noChangeAspect="1"/>
+                    </pic:cNvPicPr>
+                  </pic:nvPicPr>
+                  <pic:blipFill>
+                    <a:blip r:embed="rId6"/>
+                    <a:stretch>
+                      <a:fillRect/>
+                    </a:stretch>
+                  </pic:blipFill>
+                  <pic:spPr>
+                    <a:xfrm>
+                      <a:off x="0" y="0"/>
+                      <a:ext cx="5731510" cy="5888355"/>
+                    </a:xfrm>
+                    <a:prstGeom prst="rect">
+                      <a:avLst/>
+                    </a:prstGeom>
+                  </pic:spPr>
+                </pic:pic>
+              </a:graphicData>
+            </a:graphic>
+          </wp:inline>
+        </w:drawing>
+      </w:r>
+    </w:p>
+    <w:p>
+      <w:pPr>
+        <w:pStyle w:val="Heading1"/>
+      </w:pPr>
+      <w:bookmarkStart w:id="7" w:name="_Toc188527155"/>
+      <w:r>
+        <w:t>Laws</w:t>
+      </w:r>
+      <w:r>
+        <w:t>,</w:t>
+      </w:r>
+      <w:r>
+        <w:t xml:space="preserve"> Legislation and Guidance</w:t>
+      </w:r>
+      <w:bookmarkEnd w:id="7"/>
+    </w:p>
+    <w:p>
+      <w:pPr>
+        <w:pStyle w:val="Heading1"/>
+      </w:pPr>
+      <w:bookmarkStart w:id="8" w:name="_Toc188527156"/>
+      <w:r>
+        <w:t>Alternative Systems</w:t>
+      </w:r>
+      <w:bookmarkEnd w:id="8"/>
+    </w:p>
+    <w:p>
+      <w:r>
+        <w:t xml:space="preserve">3-5 systems that don’t </w:t>
+      </w:r>
+      <w:r>
+        <w:t xml:space="preserve">each </w:t>
+      </w:r>
+      <w:r>
+        <w:t>have to fit every need. What does do well or where does it fall short? Include a screenshot. What can we steal from it?</w:t>
+      </w:r>
       <w:r>
         <w:t xml:space="preserve"> </w:t>
       </w:r>
     </w:p>
+    <w:p/>
+    <w:p>
+      <w:r>
+        <w:t>Example:</w:t>
+      </w:r>
+    </w:p>
+    <w:p>
+      <w:r>
+        <w:rPr>
+          <w:noProof/>
+        </w:rPr>
+        <w:lastRenderedPageBreak/>
+        <w:drawing>
+          <wp:inline distT="0" distB="0" distL="0" distR="0" wp14:anchorId="76E6F39C" wp14:editId="0D285B1C">
+            <wp:extent cx="5731510" cy="2944495"/>
+            <wp:effectExtent l="0" t="0" r="2540" b="8255"/>
+            <wp:docPr id="745948299" name="Picture 1" descr="A screenshot of a weather forecast&#10;&#10;Description automatically generated"/>
+            <wp:cNvGraphicFramePr>
+              <a:graphicFrameLocks xmlns:a="http://schemas.openxmlformats.org/drawingml/2006/main" noChangeAspect="1"/>
+            </wp:cNvGraphicFramePr>
+            <a:graphic xmlns:a="http://schemas.openxmlformats.org/drawingml/2006/main">
+              <a:graphicData uri="http://schemas.openxmlformats.org/drawingml/2006/picture">
+                <pic:pic xmlns:pic="http://schemas.openxmlformats.org/drawingml/2006/picture">
+                  <pic:nvPicPr>
+                    <pic:cNvPr id="745948299" name="Picture 1" descr="A screenshot of a weather forecast&#10;&#10;Description automatically generated"/>
+                    <pic:cNvPicPr/>
+                  </pic:nvPicPr>
+                  <pic:blipFill>
+                    <a:blip r:embed="rId7"/>
+                    <a:stretch>
+                      <a:fillRect/>
+                    </a:stretch>
+                  </pic:blipFill>
+                  <pic:spPr>
+                    <a:xfrm>
+                      <a:off x="0" y="0"/>
+                      <a:ext cx="5731510" cy="2944495"/>
+                    </a:xfrm>
+                    <a:prstGeom prst="rect">
+                      <a:avLst/>
+                    </a:prstGeom>
+                  </pic:spPr>
+                </pic:pic>
+              </a:graphicData>
+            </a:graphic>
+          </wp:inline>
+        </w:drawing>
+      </w:r>
+    </w:p>
+    <w:p/>
+    <w:p>
+      <w:pPr>
+        <w:pStyle w:val="Heading1"/>
+      </w:pPr>
+      <w:bookmarkStart w:id="9" w:name="_Toc188527157"/>
+      <w:r>
+        <w:t>Risks</w:t>
+      </w:r>
+      <w:bookmarkEnd w:id="9"/>
+    </w:p>
+    <w:p>
+      <w:pPr>
+        <w:pStyle w:val="ListParagraph"/>
+        <w:numPr>
+          <w:ilvl w:val="0"/>
+          <w:numId w:val="1"/>
+        </w:numPr>
+      </w:pPr>
+      <w:r>
+        <w:t>Security</w:t>
+      </w:r>
+    </w:p>
+    <w:p>
+      <w:pPr>
+        <w:pStyle w:val="ListParagraph"/>
+        <w:numPr>
+          <w:ilvl w:val="0"/>
+          <w:numId w:val="1"/>
+        </w:numPr>
+      </w:pPr>
+      <w:r>
+        <w:t>Scope</w:t>
+      </w:r>
+    </w:p>
+    <w:p>
+      <w:pPr>
+        <w:pStyle w:val="ListParagraph"/>
+        <w:numPr>
+          <w:ilvl w:val="0"/>
+          <w:numId w:val="1"/>
+        </w:numPr>
+      </w:pPr>
+      <w:r>
+        <w:t>Financial</w:t>
+      </w:r>
+    </w:p>
+    <w:p>
+      <w:pPr>
+        <w:pStyle w:val="ListParagraph"/>
+        <w:numPr>
+          <w:ilvl w:val="0"/>
+          <w:numId w:val="1"/>
+        </w:numPr>
+      </w:pPr>
+      <w:r>
+        <w:t>Ethical</w:t>
+      </w:r>
+    </w:p>
+    <w:p>
+      <w:pPr>
+        <w:pStyle w:val="ListParagraph"/>
+        <w:numPr>
+          <w:ilvl w:val="0"/>
+          <w:numId w:val="1"/>
+        </w:numPr>
+      </w:pPr>
+      <w:r>
+        <w:t>Environmental</w:t>
+      </w:r>
+      <w:r>
+        <w:t xml:space="preserve">       </w:t>
+      </w:r>
+    </w:p>
+    <w:p>
+      <w:pPr>
+        <w:pStyle w:val="Heading1"/>
+      </w:pPr>
+      <w:bookmarkStart w:id="10" w:name="_Toc188527158"/>
+      <w:r>
+        <w:lastRenderedPageBreak/>
+        <w:t>Decomposition Diagram</w:t>
+      </w:r>
+      <w:bookmarkEnd w:id="10"/>
+    </w:p>
+    <w:p>
+      <w:r>
+        <w:drawing>
+          <wp:inline distT="0" distB="0" distL="0" distR="0" wp14:anchorId="72953422" wp14:editId="35D54D00">
+            <wp:extent cx="5731510" cy="3486150"/>
+            <wp:effectExtent l="0" t="0" r="2540" b="0"/>
+            <wp:docPr id="1910473" name="Picture 1" descr="A diagram of a weather condition&#10;&#10;Description automatically generated"/>
+            <wp:cNvGraphicFramePr>
+              <a:graphicFrameLocks xmlns:a="http://schemas.openxmlformats.org/drawingml/2006/main" noChangeAspect="1"/>
+            </wp:cNvGraphicFramePr>
+            <a:graphic xmlns:a="http://schemas.openxmlformats.org/drawingml/2006/main">
+              <a:graphicData uri="http://schemas.openxmlformats.org/drawingml/2006/picture">
+                <pic:pic xmlns:pic="http://schemas.openxmlformats.org/drawingml/2006/picture">
+                  <pic:nvPicPr>
+                    <pic:cNvPr id="1910473" name="Picture 1" descr="A diagram of a weather condition&#10;&#10;Description automatically generated"/>
+                    <pic:cNvPicPr/>
+                  </pic:nvPicPr>
+                  <pic:blipFill>
+                    <a:blip r:embed="rId8"/>
+                    <a:stretch>
+                      <a:fillRect/>
+                    </a:stretch>
+                  </pic:blipFill>
+                  <pic:spPr>
+                    <a:xfrm>
+                      <a:off x="0" y="0"/>
+                      <a:ext cx="5731510" cy="3486150"/>
+                    </a:xfrm>
+                    <a:prstGeom prst="rect">
+                      <a:avLst/>
+                    </a:prstGeom>
+                  </pic:spPr>
+                </pic:pic>
+              </a:graphicData>
+            </a:graphic>
+          </wp:inline>
+        </w:drawing>
+      </w:r>
+    </w:p>
+    <w:p>
+      <w:r>
+        <w:t>Do a diagram of my solution to show an idea of what I think it will look like. Explain it</w:t>
+      </w:r>
+    </w:p>
+    <w:p>
+      <w:pPr>
+        <w:pStyle w:val="Heading1"/>
+      </w:pPr>
+      <w:bookmarkStart w:id="11" w:name="_Toc188527159"/>
+      <w:r>
+        <w:t>User acceptance criteria</w:t>
+      </w:r>
+      <w:bookmarkEnd w:id="11"/>
+    </w:p>
+    <w:p>
+      <w:r>
+        <w:t>Things that certain groups will want to be able to do</w:t>
+      </w:r>
+    </w:p>
+    <w:p/>
+    <w:p>
+      <w:proofErr w:type="spellStart"/>
+      <w:r>
+        <w:t>Eg.</w:t>
+      </w:r>
+      <w:proofErr w:type="spellEnd"/>
+      <w:r>
+        <w:t xml:space="preserve"> Management staff wants statistics</w:t>
+      </w:r>
+    </w:p>
+    <w:p/>
+    <w:p>
+      <w:r>
+        <w:t>Formalise user stories as a list per user group</w:t>
+      </w:r>
+    </w:p>
+    <w:p>
+      <w:bookmarkStart w:id="12" w:name="_Toc188527160"/>
+      <w:r>
+        <w:t>What a group of users needs the service to do for them to use it.</w:t>
+      </w:r>
+      <w:bookmarkEnd w:id="12"/>
+    </w:p>
+    <w:p/>
+    <w:p>
+      <w:pPr>
+        <w:pStyle w:val="Heading1"/>
+      </w:pPr>
+      <w:bookmarkStart w:id="13" w:name="_Toc188527161"/>
+      <w:r>
+        <w:t>Functional and non-functional requirements</w:t>
+      </w:r>
+      <w:bookmarkEnd w:id="13"/>
+    </w:p>
+    <w:p>
+      <w:r>
+        <w:t>functional requirements are things that a system needs to do like change account details</w:t>
+      </w:r>
+    </w:p>
+    <w:p>
+      <w:r>
+        <w:t>non-functional requirements are things that it needs to do in the background that users wont notice like fast load times or security things</w:t>
+      </w:r>
+    </w:p>
+    <w:p>
+      <w:pPr>
+        <w:pStyle w:val="Heading1"/>
+      </w:pPr>
+      <w:bookmarkStart w:id="14" w:name="_Toc188527162"/>
+      <w:r>
+        <w:lastRenderedPageBreak/>
+        <w:t>Key performance indicators</w:t>
+      </w:r>
+      <w:bookmarkEnd w:id="14"/>
+    </w:p>
+    <w:p>
+      <w:r>
+        <w:t xml:space="preserve">How is the success of the product going to be measured. </w:t>
+      </w:r>
+    </w:p>
+    <w:p>
+      <w:proofErr w:type="spellStart"/>
+      <w:r>
+        <w:t>Eg</w:t>
+      </w:r>
+      <w:proofErr w:type="spellEnd"/>
+      <w:r>
+        <w:t>, user numbers, daily visits</w:t>
+      </w:r>
+    </w:p>
+    <w:p/>
+    <w:p>
+      <w:pPr>
+        <w:pStyle w:val="Heading1"/>
+      </w:pPr>
+      <w:r>
+        <w:t>A description of your proposed solution</w:t>
+      </w:r>
+    </w:p>
+    <w:p/>
+    <w:p/>
     <w:sectPr>
       <w:pgSz w:w="11906" w:h="16838"/>
       <w:pgMar w:top="1440" w:right="1440" w:bottom="1440" w:left="1440" w:header="708" w:footer="708" w:gutter="0"/>
@@ -540,6 +1773,153 @@
     </w:sectPr>
   </w:body>
 </w:document>
+</file>
+
+<file path=word/numbering.xml><?xml version="1.0" encoding="utf-8"?>
+<w:numbering xmlns:wpc="http://schemas.microsoft.com/office/word/2010/wordprocessingCanvas" xmlns:cx="http://schemas.microsoft.com/office/drawing/2014/chartex" xmlns:cx1="http://schemas.microsoft.com/office/drawing/2015/9/8/chartex" xmlns:cx2="http://schemas.microsoft.com/office/drawing/2015/10/21/chartex" xmlns:cx3="http://schemas.microsoft.com/office/drawing/2016/5/9/chartex" xmlns:cx4="http://schemas.microsoft.com/office/drawing/2016/5/10/chartex" xmlns:cx5="http://schemas.microsoft.com/office/drawing/2016/5/11/chartex" xmlns:cx6="http://schemas.microsoft.com/office/drawing/2016/5/12/chartex" xmlns:cx7="http://schemas.microsoft.com/office/drawing/2016/5/13/chartex" xmlns:cx8="http://schemas.microsoft.com/office/drawing/2016/5/14/chartex" xmlns:mc="http://schemas.openxmlformats.org/markup-compatibility/2006" xmlns:aink="http://schemas.microsoft.com/office/drawing/2016/ink" xmlns:am3d="http://schemas.microsoft.com/office/drawing/2017/model3d" xmlns:o="urn:schemas-microsoft-com:office:office" xmlns:oel="http://schemas.microsoft.com/office/2019/extlst" xmlns:r="http://schemas.openxmlformats.org/officeDocument/2006/relationships" xmlns:m="http://schemas.openxmlformats.org/officeDocument/2006/math" xmlns:v="urn:schemas-microsoft-com:vml" xmlns:wp14="http://schemas.microsoft.com/office/word/2010/wordprocessingDrawing" xmlns:wp="http://schemas.openxmlformats.org/drawingml/2006/wordprocessingDrawing" xmlns:w10="urn:schemas-microsoft-com:office:word" xmlns:w="http://schemas.openxmlformats.org/wordprocessingml/2006/main" xmlns:w14="http://schemas.microsoft.com/office/word/2010/wordml" xmlns:w15="http://schemas.microsoft.com/office/word/2012/wordml" xmlns:w16cex="http://schemas.microsoft.com/office/word/2018/wordml/cex" xmlns:w16cid="http://schemas.microsoft.com/office/word/2016/wordml/cid" xmlns:w16="http://schemas.microsoft.com/office/word/2018/wordml" xmlns:w16du="http://schemas.microsoft.com/office/word/2023/wordml/word16du" xmlns:w16sdtdh="http://schemas.microsoft.com/office/word/2020/wordml/sdtdatahash" xmlns:w16sdtfl="http://schemas.microsoft.com/office/word/2024/wordml/sdtformatlock" xmlns:w16se="http://schemas.microsoft.com/office/word/2015/wordml/symex" xmlns:wpg="http://schemas.microsoft.com/office/word/2010/wordprocessingGroup" xmlns:wpi="http://schemas.microsoft.com/office/word/2010/wordprocessingInk" xmlns:wne="http://schemas.microsoft.com/office/word/2006/wordml" xmlns:wps="http://schemas.microsoft.com/office/word/2010/wordprocessingShape" mc:Ignorable="w14 w15 w16se w16cid w16 w16cex w16sdtdh w16sdtfl w16du wp14">
+  <w:numPicBullet w:numPicBulletId="0">
+    <w:pict>
+      <v:shapetype id="_x0000_t75" coordsize="21600,21600" o:spt="75" o:preferrelative="t" path="m@4@5l@4@11@9@11@9@5xe" filled="f" stroked="f">
+        <v:stroke joinstyle="miter"/>
+        <v:formulas>
+          <v:f eqn="if lineDrawn pixelLineWidth 0"/>
+          <v:f eqn="sum @0 1 0"/>
+          <v:f eqn="sum 0 0 @1"/>
+          <v:f eqn="prod @2 1 2"/>
+          <v:f eqn="prod @3 21600 pixelWidth"/>
+          <v:f eqn="prod @3 21600 pixelHeight"/>
+          <v:f eqn="sum @0 0 1"/>
+          <v:f eqn="prod @6 1 2"/>
+          <v:f eqn="prod @7 21600 pixelWidth"/>
+          <v:f eqn="sum @8 21600 0"/>
+          <v:f eqn="prod @7 21600 pixelHeight"/>
+          <v:f eqn="sum @10 21600 0"/>
+        </v:formulas>
+        <v:path o:extrusionok="f" gradientshapeok="t" o:connecttype="rect"/>
+        <o:lock v:ext="edit" aspectratio="t"/>
+      </v:shapetype>
+      <v:shape id="_x0000_i1052" type="#_x0000_t75" style="width:11.25pt;height:11.25pt" o:bullet="t">
+        <v:imagedata r:id="rId1" o:title="mso3DE6"/>
+      </v:shape>
+    </w:pict>
+  </w:numPicBullet>
+  <w:abstractNum w:abstractNumId="0" w15:restartNumberingAfterBreak="0">
+    <w:nsid w:val="53CB6084"/>
+    <w:multiLevelType w:val="hybridMultilevel"/>
+    <w:tmpl w:val="5236675A"/>
+    <w:lvl w:ilvl="0" w:tplc="08090001">
+      <w:start w:val="1"/>
+      <w:numFmt w:val="bullet"/>
+      <w:lvlText w:val=""/>
+      <w:lvlJc w:val="left"/>
+      <w:pPr>
+        <w:ind w:left="720" w:hanging="360"/>
+      </w:pPr>
+      <w:rPr>
+        <w:rFonts w:ascii="Symbol" w:hAnsi="Symbol" w:hint="default"/>
+      </w:rPr>
+    </w:lvl>
+    <w:lvl w:ilvl="1" w:tplc="08090003" w:tentative="1">
+      <w:start w:val="1"/>
+      <w:numFmt w:val="bullet"/>
+      <w:lvlText w:val="o"/>
+      <w:lvlJc w:val="left"/>
+      <w:pPr>
+        <w:ind w:left="1440" w:hanging="360"/>
+      </w:pPr>
+      <w:rPr>
+        <w:rFonts w:ascii="Courier New" w:hAnsi="Courier New" w:cs="Courier New" w:hint="default"/>
+      </w:rPr>
+    </w:lvl>
+    <w:lvl w:ilvl="2" w:tplc="08090005" w:tentative="1">
+      <w:start w:val="1"/>
+      <w:numFmt w:val="bullet"/>
+      <w:lvlText w:val=""/>
+      <w:lvlJc w:val="left"/>
+      <w:pPr>
+        <w:ind w:left="2160" w:hanging="360"/>
+      </w:pPr>
+      <w:rPr>
+        <w:rFonts w:ascii="Wingdings" w:hAnsi="Wingdings" w:hint="default"/>
+      </w:rPr>
+    </w:lvl>
+    <w:lvl w:ilvl="3" w:tplc="08090001" w:tentative="1">
+      <w:start w:val="1"/>
+      <w:numFmt w:val="bullet"/>
+      <w:lvlText w:val=""/>
+      <w:lvlJc w:val="left"/>
+      <w:pPr>
+        <w:ind w:left="2880" w:hanging="360"/>
+      </w:pPr>
+      <w:rPr>
+        <w:rFonts w:ascii="Symbol" w:hAnsi="Symbol" w:hint="default"/>
+      </w:rPr>
+    </w:lvl>
+    <w:lvl w:ilvl="4" w:tplc="08090003" w:tentative="1">
+      <w:start w:val="1"/>
+      <w:numFmt w:val="bullet"/>
+      <w:lvlText w:val="o"/>
+      <w:lvlJc w:val="left"/>
+      <w:pPr>
+        <w:ind w:left="3600" w:hanging="360"/>
+      </w:pPr>
+      <w:rPr>
+        <w:rFonts w:ascii="Courier New" w:hAnsi="Courier New" w:cs="Courier New" w:hint="default"/>
+      </w:rPr>
+    </w:lvl>
+    <w:lvl w:ilvl="5" w:tplc="08090005" w:tentative="1">
+      <w:start w:val="1"/>
+      <w:numFmt w:val="bullet"/>
+      <w:lvlText w:val=""/>
+      <w:lvlJc w:val="left"/>
+      <w:pPr>
+        <w:ind w:left="4320" w:hanging="360"/>
+      </w:pPr>
+      <w:rPr>
+        <w:rFonts w:ascii="Wingdings" w:hAnsi="Wingdings" w:hint="default"/>
+      </w:rPr>
+    </w:lvl>
+    <w:lvl w:ilvl="6" w:tplc="08090001" w:tentative="1">
+      <w:start w:val="1"/>
+      <w:numFmt w:val="bullet"/>
+      <w:lvlText w:val=""/>
+      <w:lvlJc w:val="left"/>
+      <w:pPr>
+        <w:ind w:left="5040" w:hanging="360"/>
+      </w:pPr>
+      <w:rPr>
+        <w:rFonts w:ascii="Symbol" w:hAnsi="Symbol" w:hint="default"/>
+      </w:rPr>
+    </w:lvl>
+    <w:lvl w:ilvl="7" w:tplc="08090003" w:tentative="1">
+      <w:start w:val="1"/>
+      <w:numFmt w:val="bullet"/>
+      <w:lvlText w:val="o"/>
+      <w:lvlJc w:val="left"/>
+      <w:pPr>
+        <w:ind w:left="5760" w:hanging="360"/>
+      </w:pPr>
+      <w:rPr>
+        <w:rFonts w:ascii="Courier New" w:hAnsi="Courier New" w:cs="Courier New" w:hint="default"/>
+      </w:rPr>
+    </w:lvl>
+    <w:lvl w:ilvl="8" w:tplc="08090005" w:tentative="1">
+      <w:start w:val="1"/>
+      <w:numFmt w:val="bullet"/>
+      <w:lvlText w:val=""/>
+      <w:lvlJc w:val="left"/>
+      <w:pPr>
+        <w:ind w:left="6480" w:hanging="360"/>
+      </w:pPr>
+      <w:rPr>
+        <w:rFonts w:ascii="Wingdings" w:hAnsi="Wingdings" w:hint="default"/>
+      </w:rPr>
+    </w:lvl>
+  </w:abstractNum>
+  <w:num w:numId="1" w16cid:durableId="463698667">
+    <w:abstractNumId w:val="0"/>
+  </w:num>
+</w:numbering>
 </file>
 
 <file path=word/styles.xml><?xml version="1.0" encoding="utf-8"?>

</xml_diff>